<commit_message>
Adding new terms and conditions.
</commit_message>
<xml_diff>
--- a/TermsAndConditions.docx
+++ b/TermsAndConditions.docx
@@ -5,6 +5,11 @@
     <w:p>
       <w:r>
         <w:t>These are terms and conditions for testing.</w:t>
+      </w:r>
+    </w:p>
+    <w:p>
+      <w:r>
+        <w:t>New terms and conditions for testing.</w:t>
       </w:r>
       <w:bookmarkStart w:id="0" w:name="_GoBack"/>
       <w:bookmarkEnd w:id="0"/>

</xml_diff>

<commit_message>
Commiting 2nd version of terms and conditions.
</commit_message>
<xml_diff>
--- a/TermsAndConditions.docx
+++ b/TermsAndConditions.docx
@@ -11,6 +11,13 @@
       <w:r>
         <w:t>New terms and conditions for testing.</w:t>
       </w:r>
+    </w:p>
+    <w:p>
+      <w:r>
+        <w:t>Second version of terms and conditions.</w:t>
+      </w:r>
+    </w:p>
+    <w:p>
       <w:bookmarkStart w:id="0" w:name="_GoBack"/>
       <w:bookmarkEnd w:id="0"/>
     </w:p>

</xml_diff>